<commit_message>
add correct series logo
</commit_message>
<xml_diff>
--- a/FutureGroupGuides/Originals/DNA Week 1 - We Put God First.docx
+++ b/FutureGroupGuides/Originals/DNA Week 1 - We Put God First.docx
@@ -12,117 +12,17 @@
           <w:szCs w:val="28"/>
         </w:rPr>
       </w:pPr>
-    </w:p>
-    <w:p>
-      <w:pPr>
+      <w:r>
         <w:rPr>
           <w:b/>
           <w:i/>
           <w:iCs/>
-          <w:sz w:val="28"/>
-          <w:szCs w:val="28"/>
-        </w:rPr>
-      </w:pPr>
-    </w:p>
-    <w:p>
-      <w:pPr>
-        <w:rPr>
-          <w:b/>
-          <w:i/>
-          <w:iCs/>
-          <w:sz w:val="28"/>
-          <w:szCs w:val="28"/>
-        </w:rPr>
-      </w:pPr>
-    </w:p>
-    <w:p>
-      <w:pPr>
-        <w:rPr>
-          <w:b/>
-          <w:i/>
-          <w:iCs/>
-          <w:sz w:val="28"/>
-          <w:szCs w:val="28"/>
-        </w:rPr>
-      </w:pPr>
-    </w:p>
-    <w:p>
-      <w:pPr>
-        <w:rPr>
-          <w:b/>
-          <w:i/>
-          <w:iCs/>
-          <w:sz w:val="28"/>
-          <w:szCs w:val="28"/>
-        </w:rPr>
-      </w:pPr>
-    </w:p>
-    <w:p>
-      <w:pPr>
-        <w:rPr>
-          <w:b/>
-          <w:i/>
-          <w:iCs/>
-          <w:sz w:val="28"/>
-          <w:szCs w:val="28"/>
-        </w:rPr>
-      </w:pPr>
-    </w:p>
-    <w:p>
-      <w:pPr>
-        <w:rPr>
-          <w:b/>
-          <w:sz w:val="28"/>
-          <w:szCs w:val="28"/>
-        </w:rPr>
-      </w:pPr>
-      <w:r>
-        <w:rPr>
-          <w:b/>
-          <w:i/>
-          <w:iCs/>
-          <w:sz w:val="28"/>
-          <w:szCs w:val="28"/>
-        </w:rPr>
-        <w:t>DNA</w:t>
-      </w:r>
-      <w:bookmarkStart w:id="0" w:name="_GoBack"/>
-      <w:bookmarkEnd w:id="0"/>
-      <w:r>
-        <w:rPr>
-          <w:b/>
-          <w:i/>
-          <w:iCs/>
-          <w:sz w:val="28"/>
-          <w:szCs w:val="28"/>
-        </w:rPr>
-        <w:t xml:space="preserve"> </w:t>
-      </w:r>
-      <w:r>
-        <w:rPr>
-          <w:b/>
-          <w:sz w:val="28"/>
-          <w:szCs w:val="28"/>
-        </w:rPr>
-        <w:t xml:space="preserve">Week </w:t>
-      </w:r>
-      <w:r>
-        <w:rPr>
-          <w:b/>
-          <w:sz w:val="28"/>
-          <w:szCs w:val="28"/>
-        </w:rPr>
-        <w:t>1</w:t>
-      </w:r>
-      <w:r>
-        <w:rPr>
-          <w:b/>
           <w:noProof/>
           <w:sz w:val="28"/>
           <w:szCs w:val="28"/>
         </w:rPr>
         <w:drawing>
-          <wp:anchor distT="0" distB="0" distL="114300" distR="114300" simplePos="0" relativeHeight="251658240" behindDoc="0" locked="0" layoutInCell="1" allowOverlap="1" wp14:anchorId="5953167F" wp14:editId="177FF04B">
+          <wp:anchor distT="0" distB="0" distL="114300" distR="114300" simplePos="0" relativeHeight="251658240" behindDoc="0" locked="0" layoutInCell="1" allowOverlap="1" wp14:anchorId="584F3ED6" wp14:editId="7BF1231D">
             <wp:simplePos x="0" y="0"/>
             <wp:positionH relativeFrom="page">
               <wp:align>center</wp:align>
@@ -130,10 +30,10 @@
             <wp:positionV relativeFrom="margin">
               <wp:align>top</wp:align>
             </wp:positionV>
-            <wp:extent cx="1371600" cy="1371600"/>
-            <wp:effectExtent l="0" t="0" r="0" b="0"/>
-            <wp:wrapSquare wrapText="bothSides"/>
-            <wp:docPr id="2" name="Picture 2"/>
+            <wp:extent cx="2926080" cy="1645920"/>
+            <wp:effectExtent l="0" t="0" r="7620" b="0"/>
+            <wp:wrapNone/>
+            <wp:docPr id="1" name="Picture 1"/>
             <wp:cNvGraphicFramePr>
               <a:graphicFrameLocks xmlns:a="http://schemas.openxmlformats.org/drawingml/2006/main" noChangeAspect="1"/>
             </wp:cNvGraphicFramePr>
@@ -141,13 +41,13 @@
               <a:graphicData uri="http://schemas.openxmlformats.org/drawingml/2006/picture">
                 <pic:pic xmlns:pic="http://schemas.openxmlformats.org/drawingml/2006/picture">
                   <pic:nvPicPr>
-                    <pic:cNvPr id="0" name="Picture 2"/>
+                    <pic:cNvPr id="0" name="Picture 1"/>
                     <pic:cNvPicPr>
                       <a:picLocks noChangeAspect="1" noChangeArrowheads="1"/>
                     </pic:cNvPicPr>
                   </pic:nvPicPr>
                   <pic:blipFill>
-                    <a:blip r:embed="rId5">
+                    <a:blip r:embed="rId5" cstate="print">
                       <a:extLst>
                         <a:ext uri="{28A0092B-C50C-407E-A947-70E740481C1C}">
                           <a14:useLocalDpi xmlns:a14="http://schemas.microsoft.com/office/drawing/2010/main" val="0"/>
@@ -162,7 +62,7 @@
                   <pic:spPr bwMode="auto">
                     <a:xfrm>
                       <a:off x="0" y="0"/>
-                      <a:ext cx="1371600" cy="1371600"/>
+                      <a:ext cx="2926080" cy="1645920"/>
                     </a:xfrm>
                     <a:prstGeom prst="rect">
                       <a:avLst/>
@@ -175,8 +75,136 @@
                 </pic:pic>
               </a:graphicData>
             </a:graphic>
+            <wp14:sizeRelH relativeFrom="margin">
+              <wp14:pctWidth>0</wp14:pctWidth>
+            </wp14:sizeRelH>
+            <wp14:sizeRelV relativeFrom="margin">
+              <wp14:pctHeight>0</wp14:pctHeight>
+            </wp14:sizeRelV>
           </wp:anchor>
         </w:drawing>
+      </w:r>
+    </w:p>
+    <w:p>
+      <w:pPr>
+        <w:rPr>
+          <w:b/>
+          <w:i/>
+          <w:iCs/>
+          <w:sz w:val="28"/>
+          <w:szCs w:val="28"/>
+        </w:rPr>
+      </w:pPr>
+    </w:p>
+    <w:p>
+      <w:pPr>
+        <w:rPr>
+          <w:b/>
+          <w:i/>
+          <w:iCs/>
+          <w:sz w:val="28"/>
+          <w:szCs w:val="28"/>
+        </w:rPr>
+      </w:pPr>
+    </w:p>
+    <w:p>
+      <w:pPr>
+        <w:rPr>
+          <w:b/>
+          <w:i/>
+          <w:iCs/>
+          <w:sz w:val="28"/>
+          <w:szCs w:val="28"/>
+        </w:rPr>
+      </w:pPr>
+    </w:p>
+    <w:p>
+      <w:pPr>
+        <w:rPr>
+          <w:b/>
+          <w:i/>
+          <w:iCs/>
+          <w:sz w:val="28"/>
+          <w:szCs w:val="28"/>
+        </w:rPr>
+      </w:pPr>
+    </w:p>
+    <w:p>
+      <w:pPr>
+        <w:rPr>
+          <w:b/>
+          <w:i/>
+          <w:iCs/>
+          <w:sz w:val="28"/>
+          <w:szCs w:val="28"/>
+        </w:rPr>
+      </w:pPr>
+    </w:p>
+    <w:p>
+      <w:pPr>
+        <w:rPr>
+          <w:b/>
+          <w:i/>
+          <w:iCs/>
+          <w:sz w:val="28"/>
+          <w:szCs w:val="28"/>
+        </w:rPr>
+      </w:pPr>
+    </w:p>
+    <w:p>
+      <w:pPr>
+        <w:rPr>
+          <w:b/>
+          <w:i/>
+          <w:iCs/>
+          <w:sz w:val="28"/>
+          <w:szCs w:val="28"/>
+        </w:rPr>
+      </w:pPr>
+    </w:p>
+    <w:p>
+      <w:pPr>
+        <w:rPr>
+          <w:b/>
+          <w:sz w:val="28"/>
+          <w:szCs w:val="28"/>
+        </w:rPr>
+      </w:pPr>
+      <w:r>
+        <w:rPr>
+          <w:b/>
+          <w:i/>
+          <w:iCs/>
+          <w:sz w:val="28"/>
+          <w:szCs w:val="28"/>
+        </w:rPr>
+        <w:t>DNA</w:t>
+      </w:r>
+      <w:r>
+        <w:rPr>
+          <w:b/>
+          <w:i/>
+          <w:iCs/>
+          <w:sz w:val="28"/>
+          <w:szCs w:val="28"/>
+        </w:rPr>
+        <w:t xml:space="preserve"> </w:t>
+      </w:r>
+      <w:r>
+        <w:rPr>
+          <w:b/>
+          <w:sz w:val="28"/>
+          <w:szCs w:val="28"/>
+        </w:rPr>
+        <w:t xml:space="preserve">Week </w:t>
+      </w:r>
+      <w:r>
+        <w:rPr>
+          <w:b/>
+          <w:sz w:val="28"/>
+          <w:szCs w:val="28"/>
+        </w:rPr>
+        <w:t>1</w:t>
       </w:r>
     </w:p>
     <w:p>
@@ -435,8 +463,9 @@
       <w:r>
         <w:t>After prayer, be sure to remind them of Movement and THE WEEKEND!</w:t>
       </w:r>
-    </w:p>
-    <w:p/>
+      <w:bookmarkStart w:id="0" w:name="_GoBack"/>
+      <w:bookmarkEnd w:id="0"/>
+    </w:p>
     <w:sectPr>
       <w:pgSz w:w="12240" w:h="15840"/>
       <w:pgMar w:top="1440" w:right="1440" w:bottom="1440" w:left="1440" w:header="720" w:footer="720" w:gutter="0"/>

</xml_diff>